<commit_message>
lots of lil changes but now im tired
</commit_message>
<xml_diff>
--- a/npcs/NPCs (non prof.).docx
+++ b/npcs/NPCs (non prof.).docx
@@ -9,6 +9,20 @@
     </w:p>
     <w:p>
       <w:r>
+        <w:t>Headmaster _</w:t>
+      </w:r>
+    </w:p>
+    <w:p>
+      <w:pPr>
+        <w:pStyle w:val="ListParagraph"/>
+        <w:numPr>
+          <w:ilvl w:val="0"/>
+          <w:numId w:val="4"/>
+        </w:numPr>
+      </w:pPr>
+    </w:p>
+    <w:p>
+      <w:r>
         <w:t xml:space="preserve">Mrs. </w:t>
       </w:r>
       <w:r>
@@ -191,6 +205,101 @@
     </w:p>
     <w:p>
       <w:r>
+        <w:t>M</w:t>
+      </w:r>
+      <w:r>
+        <w:t>rs. _</w:t>
+      </w:r>
+    </w:p>
+    <w:p>
+      <w:pPr>
+        <w:pStyle w:val="ListParagraph"/>
+        <w:numPr>
+          <w:ilvl w:val="0"/>
+          <w:numId w:val="3"/>
+        </w:numPr>
+      </w:pPr>
+      <w:r>
+        <w:t xml:space="preserve">A not-quite-middle aged svifnerblin </w:t>
+      </w:r>
+      <w:r>
+        <w:t>woman</w:t>
+      </w:r>
+    </w:p>
+    <w:p>
+      <w:pPr>
+        <w:pStyle w:val="ListParagraph"/>
+        <w:numPr>
+          <w:ilvl w:val="0"/>
+          <w:numId w:val="3"/>
+        </w:numPr>
+      </w:pPr>
+      <w:r>
+        <w:t xml:space="preserve">She’s the school </w:t>
+      </w:r>
+      <w:r>
+        <w:t>doctor</w:t>
+      </w:r>
+      <w:r>
+        <w:t xml:space="preserve">- master in </w:t>
+      </w:r>
+      <w:r>
+        <w:t>remedying</w:t>
+      </w:r>
+      <w:r>
+        <w:t xml:space="preserve"> natural and arcane </w:t>
+      </w:r>
+      <w:r>
+        <w:t xml:space="preserve">afflictions </w:t>
+      </w:r>
+    </w:p>
+    <w:p>
+      <w:pPr>
+        <w:pStyle w:val="ListParagraph"/>
+        <w:numPr>
+          <w:ilvl w:val="0"/>
+          <w:numId w:val="3"/>
+        </w:numPr>
+      </w:pPr>
+      <w:r>
+        <w:t>Has a kindly</w:t>
+      </w:r>
+      <w:r>
+        <w:t xml:space="preserve"> caretaking attitude</w:t>
+      </w:r>
+      <w:r>
+        <w:t xml:space="preserve"> in a </w:t>
+      </w:r>
+      <w:r>
+        <w:t>“I got you sweetheart” sort of attitude</w:t>
+      </w:r>
+    </w:p>
+    <w:p>
+      <w:pPr>
+        <w:pStyle w:val="ListParagraph"/>
+        <w:numPr>
+          <w:ilvl w:val="0"/>
+          <w:numId w:val="3"/>
+        </w:numPr>
+      </w:pPr>
+      <w:r>
+        <w:t>Cleric with a</w:t>
+      </w:r>
+      <w:r>
+        <w:t xml:space="preserve"> </w:t>
+      </w:r>
+      <w:r>
+        <w:t xml:space="preserve">focus on </w:t>
+      </w:r>
+      <w:r>
+        <w:t>herbs and</w:t>
+      </w:r>
+      <w:r>
+        <w:t xml:space="preserve"> medicine</w:t>
+      </w:r>
+    </w:p>
+    <w:p>
+      <w:r>
         <w:t>Gargamel and Doyle</w:t>
       </w:r>
     </w:p>
@@ -245,6 +354,18 @@
         <w:t>.</w:t>
       </w:r>
     </w:p>
+    <w:p>
+      <w:pPr>
+        <w:pStyle w:val="ListParagraph"/>
+        <w:numPr>
+          <w:ilvl w:val="0"/>
+          <w:numId w:val="2"/>
+        </w:numPr>
+      </w:pPr>
+      <w:r>
+        <w:t>Not casters</w:t>
+      </w:r>
+    </w:p>
     <w:p/>
     <w:p>
       <w:r>
@@ -307,10 +428,7 @@
         </w:numPr>
       </w:pPr>
       <w:r>
-        <w:t>She’s a</w:t>
-      </w:r>
-      <w:r>
-        <w:t>ttending the academy at the same grade level as the party</w:t>
+        <w:t>She’s attending the academy at the same grade level as the party</w:t>
       </w:r>
       <w:r>
         <w:t>, and is staying in one of the dorms next door.</w:t>
@@ -351,6 +469,7 @@
     </w:p>
     <w:p>
       <w:r>
+        <w:lastRenderedPageBreak/>
         <w:t>“</w:t>
       </w:r>
       <w:r>
@@ -372,7 +491,31 @@
         </w:numPr>
       </w:pPr>
       <w:r>
-        <w:t xml:space="preserve">A fairly young morning dove kenku with </w:t>
+        <w:t xml:space="preserve">One of the chefs at the </w:t>
+      </w:r>
+      <w:r>
+        <w:rPr>
+          <w:i/>
+        </w:rPr>
+        <w:t>Café Hall</w:t>
+      </w:r>
+    </w:p>
+    <w:p>
+      <w:pPr>
+        <w:pStyle w:val="ListParagraph"/>
+        <w:numPr>
+          <w:ilvl w:val="0"/>
+          <w:numId w:val="2"/>
+        </w:numPr>
+      </w:pPr>
+      <w:r>
+        <w:t xml:space="preserve">A fairly young </w:t>
+      </w:r>
+      <w:r>
+        <w:t>mourning</w:t>
+      </w:r>
+      <w:r>
+        <w:t xml:space="preserve"> dove kenku with </w:t>
       </w:r>
       <w:r>
         <w:t>big</w:t>
@@ -405,7 +548,10 @@
         <w:t xml:space="preserve"> workers at the</w:t>
       </w:r>
       <w:r>
-        <w:t xml:space="preserve"> library</w:t>
+        <w:t xml:space="preserve"> </w:t>
+      </w:r>
+      <w:r>
+        <w:t>dining hall</w:t>
       </w:r>
       <w:r>
         <w:t xml:space="preserve"> who prepares</w:t>
@@ -423,6 +569,9 @@
         <w:t xml:space="preserve">bar </w:t>
       </w:r>
       <w:r>
+        <w:t xml:space="preserve">and </w:t>
+      </w:r>
+      <w:r>
         <w:t>in the morning</w:t>
       </w:r>
       <w:r>
@@ -432,7 +581,250 @@
         <w:t xml:space="preserve"> It’s open </w:t>
       </w:r>
       <w:r>
-        <w:t>an hour before the first classes and an hour after the last ones end.</w:t>
+        <w:t>an hour before the</w:t>
+      </w:r>
+      <w:r>
+        <w:t xml:space="preserve"> day’s</w:t>
+      </w:r>
+      <w:r>
+        <w:t xml:space="preserve"> </w:t>
+      </w:r>
+      <w:r>
+        <w:t>earliest</w:t>
+      </w:r>
+      <w:r>
+        <w:t xml:space="preserve"> classes and an hour after the last ones end.</w:t>
+      </w:r>
+    </w:p>
+    <w:p>
+      <w:pPr>
+        <w:pStyle w:val="ListParagraph"/>
+        <w:numPr>
+          <w:ilvl w:val="0"/>
+          <w:numId w:val="2"/>
+        </w:numPr>
+      </w:pPr>
+      <w:r>
+        <w:t>Not a caster</w:t>
+      </w:r>
+    </w:p>
+    <w:p>
+      <w:r>
+        <w:t>_</w:t>
+      </w:r>
+    </w:p>
+    <w:p>
+      <w:pPr>
+        <w:pStyle w:val="ListParagraph"/>
+        <w:numPr>
+          <w:ilvl w:val="0"/>
+          <w:numId w:val="2"/>
+        </w:numPr>
+      </w:pPr>
+      <w:r>
+        <w:t xml:space="preserve">One of the chefs at the </w:t>
+      </w:r>
+      <w:r>
+        <w:rPr>
+          <w:i/>
+          <w:iCs/>
+        </w:rPr>
+        <w:t>Café Hall</w:t>
+      </w:r>
+    </w:p>
+    <w:p>
+      <w:pPr>
+        <w:pStyle w:val="ListParagraph"/>
+        <w:numPr>
+          <w:ilvl w:val="0"/>
+          <w:numId w:val="2"/>
+        </w:numPr>
+      </w:pPr>
+      <w:r>
+        <w:t>A half</w:t>
+      </w:r>
+      <w:r>
+        <w:t xml:space="preserve"> wood elf</w:t>
+      </w:r>
+      <w:r>
+        <w:t xml:space="preserve"> </w:t>
+      </w:r>
+      <w:r>
+        <w:t>with heavily braided and beaded hair.</w:t>
+      </w:r>
+      <w:r>
+        <w:t xml:space="preserve"> Bright and sunny personality</w:t>
+      </w:r>
+      <w:r>
+        <w:t>- rarely seems tired in the morning.</w:t>
+      </w:r>
+    </w:p>
+    <w:p>
+      <w:pPr>
+        <w:pStyle w:val="ListParagraph"/>
+        <w:numPr>
+          <w:ilvl w:val="0"/>
+          <w:numId w:val="2"/>
+        </w:numPr>
+      </w:pPr>
+      <w:r>
+        <w:t xml:space="preserve">Is the lead behind preparing the </w:t>
+      </w:r>
+      <w:r>
+        <w:t xml:space="preserve">breakfast spread in the morning. </w:t>
+      </w:r>
+      <w:r>
+        <w:t xml:space="preserve">Is also the </w:t>
+      </w:r>
+      <w:r>
+        <w:t>one that</w:t>
+      </w:r>
+      <w:r>
+        <w:t xml:space="preserve"> shapes the layout of the hall magically according to the setup the</w:t>
+      </w:r>
+      <w:r>
+        <w:t xml:space="preserve"> kitchen</w:t>
+      </w:r>
+      <w:r>
+        <w:t xml:space="preserve"> need</w:t>
+      </w:r>
+      <w:r>
+        <w:t>s</w:t>
+      </w:r>
+      <w:r>
+        <w:t xml:space="preserve"> for cooking that day.</w:t>
+      </w:r>
+    </w:p>
+    <w:p>
+      <w:pPr>
+        <w:pStyle w:val="ListParagraph"/>
+        <w:numPr>
+          <w:ilvl w:val="0"/>
+          <w:numId w:val="2"/>
+        </w:numPr>
+      </w:pPr>
+      <w:r>
+        <w:t>Nature cleric</w:t>
+      </w:r>
+    </w:p>
+    <w:p>
+      <w:r>
+        <w:t>_</w:t>
+      </w:r>
+    </w:p>
+    <w:p>
+      <w:pPr>
+        <w:pStyle w:val="ListParagraph"/>
+        <w:numPr>
+          <w:ilvl w:val="0"/>
+          <w:numId w:val="2"/>
+        </w:numPr>
+      </w:pPr>
+      <w:r>
+        <w:t>The h</w:t>
+      </w:r>
+      <w:r>
+        <w:t xml:space="preserve">ead chef at the </w:t>
+      </w:r>
+      <w:r>
+        <w:rPr>
+          <w:i/>
+          <w:iCs/>
+        </w:rPr>
+        <w:t>Café Hall</w:t>
+      </w:r>
+    </w:p>
+    <w:p>
+      <w:pPr>
+        <w:pStyle w:val="ListParagraph"/>
+        <w:numPr>
+          <w:ilvl w:val="0"/>
+          <w:numId w:val="2"/>
+        </w:numPr>
+      </w:pPr>
+      <w:r>
+        <w:t xml:space="preserve">Orangish </w:t>
+      </w:r>
+      <w:r>
+        <w:t xml:space="preserve">red dragonborn with a </w:t>
+      </w:r>
+      <w:r>
+        <w:t>strong stature. One of the few people on campus originally from Westra.</w:t>
+      </w:r>
+      <w:r>
+        <w:t xml:space="preserve"> </w:t>
+      </w:r>
+      <w:r>
+        <w:t xml:space="preserve">Is a young adult, but </w:t>
+      </w:r>
+      <w:r>
+        <w:t xml:space="preserve">they </w:t>
+      </w:r>
+      <w:r>
+        <w:t xml:space="preserve">cook as if </w:t>
+      </w:r>
+      <w:r>
+        <w:t>they had</w:t>
+      </w:r>
+      <w:r>
+        <w:t xml:space="preserve"> years of experience.</w:t>
+      </w:r>
+      <w:r>
+        <w:t xml:space="preserve"> </w:t>
+      </w:r>
+      <w:r>
+        <w:t>They are guided by their ancestors</w:t>
+      </w:r>
+      <w:r>
+        <w:t xml:space="preserve"> in their </w:t>
+      </w:r>
+      <w:r>
+        <w:t xml:space="preserve">hunting and cooking endeavors- </w:t>
+      </w:r>
+      <w:r>
+        <w:t>making some of the most authentic</w:t>
+      </w:r>
+      <w:r>
+        <w:t xml:space="preserve"> Westra cuisine on the island.</w:t>
+      </w:r>
+    </w:p>
+    <w:p>
+      <w:pPr>
+        <w:pStyle w:val="ListParagraph"/>
+        <w:numPr>
+          <w:ilvl w:val="0"/>
+          <w:numId w:val="2"/>
+        </w:numPr>
+      </w:pPr>
+      <w:r>
+        <w:t xml:space="preserve">They’re the one that prepares the </w:t>
+      </w:r>
+      <w:r>
+        <w:t>delivered meat of the day</w:t>
+      </w:r>
+      <w:r>
+        <w:t xml:space="preserve"> </w:t>
+      </w:r>
+      <w:r>
+        <w:t>for cooking.</w:t>
+      </w:r>
+      <w:r>
+        <w:t xml:space="preserve"> They also lead the kitchen in </w:t>
+      </w:r>
+      <w:r>
+        <w:t>preparing lunch for the day.</w:t>
+      </w:r>
+    </w:p>
+    <w:p>
+      <w:pPr>
+        <w:pStyle w:val="ListParagraph"/>
+        <w:numPr>
+          <w:ilvl w:val="0"/>
+          <w:numId w:val="2"/>
+        </w:numPr>
+      </w:pPr>
+      <w:r>
+        <w:t>Ancestral Guardian Barbarian</w:t>
       </w:r>
     </w:p>
     <w:p>
@@ -510,7 +902,6 @@
         </w:numPr>
       </w:pPr>
       <w:r>
-        <w:lastRenderedPageBreak/>
         <w:t>Kettle Corn</w:t>
       </w:r>
       <w:r>
@@ -671,6 +1062,7 @@
         </w:numPr>
       </w:pPr>
       <w:r>
+        <w:lastRenderedPageBreak/>
         <w:t xml:space="preserve">Was expelled from </w:t>
       </w:r>
       <w:r>
@@ -962,7 +1354,6 @@
         </w:numPr>
       </w:pPr>
       <w:r>
-        <w:lastRenderedPageBreak/>
         <w:t>H</w:t>
       </w:r>
       <w:r>
@@ -1122,6 +1513,7 @@
         </w:numPr>
       </w:pPr>
       <w:r>
+        <w:lastRenderedPageBreak/>
         <w:t xml:space="preserve">Was never versed in (non-racial) </w:t>
       </w:r>
       <w:r>
@@ -1471,7 +1863,6 @@
     </w:p>
     <w:p>
       <w:r>
-        <w:lastRenderedPageBreak/>
         <w:t>Donna’s</w:t>
       </w:r>
     </w:p>
@@ -1515,6 +1906,118 @@
 <file path=word/numbering.xml><?xml version="1.0" encoding="utf-8"?>
 <w:numbering xmlns:wpc="http://schemas.microsoft.com/office/word/2010/wordprocessingCanvas" xmlns:cx="http://schemas.microsoft.com/office/drawing/2014/chartex" xmlns:cx1="http://schemas.microsoft.com/office/drawing/2015/9/8/chartex" xmlns:cx2="http://schemas.microsoft.com/office/drawing/2015/10/21/chartex" xmlns:cx3="http://schemas.microsoft.com/office/drawing/2016/5/9/chartex" xmlns:cx4="http://schemas.microsoft.com/office/drawing/2016/5/10/chartex" xmlns:cx5="http://schemas.microsoft.com/office/drawing/2016/5/11/chartex" xmlns:cx6="http://schemas.microsoft.com/office/drawing/2016/5/12/chartex" xmlns:cx7="http://schemas.microsoft.com/office/drawing/2016/5/13/chartex" xmlns:cx8="http://schemas.microsoft.com/office/drawing/2016/5/14/chartex" xmlns:mc="http://schemas.openxmlformats.org/markup-compatibility/2006" xmlns:aink="http://schemas.microsoft.com/office/drawing/2016/ink" xmlns:am3d="http://schemas.microsoft.com/office/drawing/2017/model3d" xmlns:o="urn:schemas-microsoft-com:office:office" xmlns:oel="http://schemas.microsoft.com/office/2019/extlst" xmlns:r="http://schemas.openxmlformats.org/officeDocument/2006/relationships" xmlns:m="http://schemas.openxmlformats.org/officeDocument/2006/math" xmlns:v="urn:schemas-microsoft-com:vml" xmlns:wp14="http://schemas.microsoft.com/office/word/2010/wordprocessingDrawing" xmlns:wp="http://schemas.openxmlformats.org/drawingml/2006/wordprocessingDrawing" xmlns:w10="urn:schemas-microsoft-com:office:word" xmlns:w="http://schemas.openxmlformats.org/wordprocessingml/2006/main" xmlns:w14="http://schemas.microsoft.com/office/word/2010/wordml" xmlns:w15="http://schemas.microsoft.com/office/word/2012/wordml" xmlns:w16cex="http://schemas.microsoft.com/office/word/2018/wordml/cex" xmlns:w16cid="http://schemas.microsoft.com/office/word/2016/wordml/cid" xmlns:w16="http://schemas.microsoft.com/office/word/2018/wordml" xmlns:w16sdtdh="http://schemas.microsoft.com/office/word/2020/wordml/sdtdatahash" xmlns:w16se="http://schemas.microsoft.com/office/word/2015/wordml/symex" xmlns:wpg="http://schemas.microsoft.com/office/word/2010/wordprocessingGroup" xmlns:wpi="http://schemas.microsoft.com/office/word/2010/wordprocessingInk" xmlns:wne="http://schemas.microsoft.com/office/word/2006/wordml" xmlns:wps="http://schemas.microsoft.com/office/word/2010/wordprocessingShape" mc:Ignorable="w14 w15 w16se w16cid w16 w16cex w16sdtdh wp14">
   <w:abstractNum w:abstractNumId="0" w15:restartNumberingAfterBreak="0">
+    <w:nsid w:val="0166558D"/>
+    <w:multiLevelType w:val="hybridMultilevel"/>
+    <w:tmpl w:val="4CF4A506"/>
+    <w:lvl w:ilvl="0" w:tplc="657A52C8">
+      <w:numFmt w:val="bullet"/>
+      <w:lvlText w:val="-"/>
+      <w:lvlJc w:val="left"/>
+      <w:pPr>
+        <w:ind w:left="720" w:hanging="360"/>
+      </w:pPr>
+      <w:rPr>
+        <w:rFonts w:ascii="Calibri" w:eastAsiaTheme="minorHAnsi" w:hAnsi="Calibri" w:cs="Calibri" w:hint="default"/>
+      </w:rPr>
+    </w:lvl>
+    <w:lvl w:ilvl="1" w:tplc="04090003" w:tentative="1">
+      <w:start w:val="1"/>
+      <w:numFmt w:val="bullet"/>
+      <w:lvlText w:val="o"/>
+      <w:lvlJc w:val="left"/>
+      <w:pPr>
+        <w:ind w:left="1440" w:hanging="360"/>
+      </w:pPr>
+      <w:rPr>
+        <w:rFonts w:ascii="Courier New" w:hAnsi="Courier New" w:cs="Courier New" w:hint="default"/>
+      </w:rPr>
+    </w:lvl>
+    <w:lvl w:ilvl="2" w:tplc="04090005" w:tentative="1">
+      <w:start w:val="1"/>
+      <w:numFmt w:val="bullet"/>
+      <w:lvlText w:val=""/>
+      <w:lvlJc w:val="left"/>
+      <w:pPr>
+        <w:ind w:left="2160" w:hanging="360"/>
+      </w:pPr>
+      <w:rPr>
+        <w:rFonts w:ascii="Wingdings" w:hAnsi="Wingdings" w:hint="default"/>
+      </w:rPr>
+    </w:lvl>
+    <w:lvl w:ilvl="3" w:tplc="04090001" w:tentative="1">
+      <w:start w:val="1"/>
+      <w:numFmt w:val="bullet"/>
+      <w:lvlText w:val=""/>
+      <w:lvlJc w:val="left"/>
+      <w:pPr>
+        <w:ind w:left="2880" w:hanging="360"/>
+      </w:pPr>
+      <w:rPr>
+        <w:rFonts w:ascii="Symbol" w:hAnsi="Symbol" w:hint="default"/>
+      </w:rPr>
+    </w:lvl>
+    <w:lvl w:ilvl="4" w:tplc="04090003" w:tentative="1">
+      <w:start w:val="1"/>
+      <w:numFmt w:val="bullet"/>
+      <w:lvlText w:val="o"/>
+      <w:lvlJc w:val="left"/>
+      <w:pPr>
+        <w:ind w:left="3600" w:hanging="360"/>
+      </w:pPr>
+      <w:rPr>
+        <w:rFonts w:ascii="Courier New" w:hAnsi="Courier New" w:cs="Courier New" w:hint="default"/>
+      </w:rPr>
+    </w:lvl>
+    <w:lvl w:ilvl="5" w:tplc="04090005" w:tentative="1">
+      <w:start w:val="1"/>
+      <w:numFmt w:val="bullet"/>
+      <w:lvlText w:val=""/>
+      <w:lvlJc w:val="left"/>
+      <w:pPr>
+        <w:ind w:left="4320" w:hanging="360"/>
+      </w:pPr>
+      <w:rPr>
+        <w:rFonts w:ascii="Wingdings" w:hAnsi="Wingdings" w:hint="default"/>
+      </w:rPr>
+    </w:lvl>
+    <w:lvl w:ilvl="6" w:tplc="04090001" w:tentative="1">
+      <w:start w:val="1"/>
+      <w:numFmt w:val="bullet"/>
+      <w:lvlText w:val=""/>
+      <w:lvlJc w:val="left"/>
+      <w:pPr>
+        <w:ind w:left="5040" w:hanging="360"/>
+      </w:pPr>
+      <w:rPr>
+        <w:rFonts w:ascii="Symbol" w:hAnsi="Symbol" w:hint="default"/>
+      </w:rPr>
+    </w:lvl>
+    <w:lvl w:ilvl="7" w:tplc="04090003" w:tentative="1">
+      <w:start w:val="1"/>
+      <w:numFmt w:val="bullet"/>
+      <w:lvlText w:val="o"/>
+      <w:lvlJc w:val="left"/>
+      <w:pPr>
+        <w:ind w:left="5760" w:hanging="360"/>
+      </w:pPr>
+      <w:rPr>
+        <w:rFonts w:ascii="Courier New" w:hAnsi="Courier New" w:cs="Courier New" w:hint="default"/>
+      </w:rPr>
+    </w:lvl>
+    <w:lvl w:ilvl="8" w:tplc="04090005" w:tentative="1">
+      <w:start w:val="1"/>
+      <w:numFmt w:val="bullet"/>
+      <w:lvlText w:val=""/>
+      <w:lvlJc w:val="left"/>
+      <w:pPr>
+        <w:ind w:left="6480" w:hanging="360"/>
+      </w:pPr>
+      <w:rPr>
+        <w:rFonts w:ascii="Wingdings" w:hAnsi="Wingdings" w:hint="default"/>
+      </w:rPr>
+    </w:lvl>
+  </w:abstractNum>
+  <w:abstractNum w:abstractNumId="1" w15:restartNumberingAfterBreak="0">
     <w:nsid w:val="57256D96"/>
     <w:multiLevelType w:val="hybridMultilevel"/>
     <w:tmpl w:val="FC1E9A1C"/>
@@ -1626,7 +2129,7 @@
       </w:rPr>
     </w:lvl>
   </w:abstractNum>
-  <w:abstractNum w:abstractNumId="1" w15:restartNumberingAfterBreak="0">
+  <w:abstractNum w:abstractNumId="2" w15:restartNumberingAfterBreak="0">
     <w:nsid w:val="5B4A722A"/>
     <w:multiLevelType w:val="hybridMultilevel"/>
     <w:tmpl w:val="E36AE714"/>
@@ -1738,7 +2241,7 @@
       </w:rPr>
     </w:lvl>
   </w:abstractNum>
-  <w:abstractNum w:abstractNumId="2" w15:restartNumberingAfterBreak="0">
+  <w:abstractNum w:abstractNumId="3" w15:restartNumberingAfterBreak="0">
     <w:nsid w:val="6925787E"/>
     <w:multiLevelType w:val="hybridMultilevel"/>
     <w:tmpl w:val="A30A31FC"/>
@@ -1851,13 +2354,16 @@
     </w:lvl>
   </w:abstractNum>
   <w:num w:numId="1" w16cid:durableId="463620002">
-    <w:abstractNumId w:val="0"/>
+    <w:abstractNumId w:val="1"/>
   </w:num>
   <w:num w:numId="2" w16cid:durableId="1318417592">
-    <w:abstractNumId w:val="1"/>
+    <w:abstractNumId w:val="2"/>
   </w:num>
   <w:num w:numId="3" w16cid:durableId="1564833793">
-    <w:abstractNumId w:val="2"/>
+    <w:abstractNumId w:val="3"/>
+  </w:num>
+  <w:num w:numId="4" w16cid:durableId="1786850060">
+    <w:abstractNumId w:val="0"/>
   </w:num>
 </w:numbering>
 </file>

</xml_diff>

<commit_message>
Minor adds (not from g. doc)
</commit_message>
<xml_diff>
--- a/npcs/NPCs (non prof.).docx
+++ b/npcs/NPCs (non prof.).docx
@@ -102,8 +102,13 @@
       <w:r>
         <w:t xml:space="preserve"> and the chance to ask any </w:t>
       </w:r>
-      <w:r>
-        <w:t xml:space="preserve">questions </w:t>
+      <w:proofErr w:type="gramStart"/>
+      <w:r>
+        <w:t>questions</w:t>
+      </w:r>
+      <w:proofErr w:type="gramEnd"/>
+      <w:r>
+        <w:t xml:space="preserve"> </w:t>
       </w:r>
       <w:r>
         <w:t xml:space="preserve">they </w:t>
@@ -453,13 +458,7 @@
         </w:numPr>
       </w:pPr>
       <w:r>
-        <w:t xml:space="preserve">Lightheartedly pokes fun at people who bundle up in this </w:t>
-      </w:r>
-      <w:r>
-        <w:t>climate but</w:t>
-      </w:r>
-      <w:r>
-        <w:t xml:space="preserve"> is constantly complaining about the heat.</w:t>
+        <w:t>Lightheartedly pokes fun at people who bundle up in this climate but is constantly complaining about the heat.</w:t>
       </w:r>
     </w:p>
     <w:p>
@@ -603,7 +602,7 @@
         </w:numPr>
       </w:pPr>
       <w:r>
-        <w:t>Learning druidcraft to help his family. They run a clove farm- which is very dangerous work- and returns home during the summer to help them during harvest season.</w:t>
+        <w:t>Learning druidcraft to help his family. They run a clove farm- very dangerous work- and returns home during the summer to help them during harvest season.</w:t>
       </w:r>
     </w:p>
     <w:p>
@@ -679,13 +678,13 @@
         </w:numPr>
       </w:pPr>
       <w:r>
-        <w:t xml:space="preserve">She’s attending the academy at the same grade level as the </w:t>
-      </w:r>
-      <w:r>
-        <w:t>party and</w:t>
-      </w:r>
-      <w:r>
-        <w:t xml:space="preserve"> is staying in one of the dorms next door.</w:t>
+        <w:t>She</w:t>
+      </w:r>
+      <w:r>
+        <w:t xml:space="preserve"> stays </w:t>
+      </w:r>
+      <w:r>
+        <w:t>in one of the dorms next door.</w:t>
       </w:r>
     </w:p>
     <w:p>
@@ -715,7 +714,10 @@
         <w:t xml:space="preserve"> out at the restaurant</w:t>
       </w:r>
       <w:r>
-        <w:t xml:space="preserve"> best she could</w:t>
+        <w:t xml:space="preserve"> best she </w:t>
+      </w:r>
+      <w:r>
+        <w:t>can</w:t>
       </w:r>
       <w:r>
         <w:t>.</w:t>
@@ -825,7 +827,16 @@
         <w:t xml:space="preserve">Likes to </w:t>
       </w:r>
       <w:r>
-        <w:t>hang out with people in popular locales like the plaza, Ondor Ruin, and Hwen</w:t>
+        <w:t>hang out with people in popular locales like the plaza,</w:t>
+      </w:r>
+      <w:r>
+        <w:t xml:space="preserve"> around the dorms,</w:t>
+      </w:r>
+      <w:r>
+        <w:t xml:space="preserve"> Hwen</w:t>
+      </w:r>
+      <w:r>
+        <w:t>, and sometimes Ondor Ruin</w:t>
       </w:r>
     </w:p>
     <w:p>
@@ -881,7 +892,15 @@
         </w:numPr>
       </w:pPr>
       <w:r>
-        <w:t>Is a skilled artist, but is too embarrassed to show anyone their work.</w:t>
+        <w:t xml:space="preserve">Is a skilled </w:t>
+      </w:r>
+      <w:proofErr w:type="gramStart"/>
+      <w:r>
+        <w:t>artist, but</w:t>
+      </w:r>
+      <w:proofErr w:type="gramEnd"/>
+      <w:r>
+        <w:t xml:space="preserve"> is too embarrassed to show anyone their work.</w:t>
       </w:r>
     </w:p>
     <w:p>
@@ -1046,6 +1065,33 @@
           <w:numId w:val="2"/>
         </w:numPr>
       </w:pPr>
+      <w:r>
+        <w:t xml:space="preserve">Comes from a </w:t>
+      </w:r>
+      <w:r>
+        <w:t xml:space="preserve">family of </w:t>
+      </w:r>
+      <w:r>
+        <w:t xml:space="preserve">champion </w:t>
+      </w:r>
+      <w:r>
+        <w:t xml:space="preserve">wrestlers in his dwarven clan. Despite him not following their same legacy, </w:t>
+      </w:r>
+      <w:r>
+        <w:t xml:space="preserve">they are very supportive of his </w:t>
+      </w:r>
+      <w:r>
+        <w:t xml:space="preserve">arcane </w:t>
+      </w:r>
+      <w:r>
+        <w:t>stud</w:t>
+      </w:r>
+      <w:r>
+        <w:t>ies</w:t>
+      </w:r>
+      <w:r>
+        <w:t xml:space="preserve"> and wish him the best.</w:t>
+      </w:r>
     </w:p>
     <w:p>
       <w:proofErr w:type="spellStart"/>
@@ -1071,19 +1117,13 @@
       </w:r>
       <w:proofErr w:type="spellEnd"/>
       <w:r>
-        <w:t xml:space="preserve"> with feathers resembling a red-shouldered macaw. His tailfeathers are most often downward and lightly dragging on the ground, often carrying textbooks, and he’s constantly pushing his glasses back up. Is very much a bookworm and has a very reserved personality.</w:t>
-      </w:r>
-    </w:p>
-    <w:p>
-      <w:pPr>
-        <w:pStyle w:val="ListParagraph"/>
-        <w:numPr>
-          <w:ilvl w:val="0"/>
-          <w:numId w:val="2"/>
-        </w:numPr>
-      </w:pPr>
-      <w:r>
-        <w:t>In one grade level above the party</w:t>
+        <w:t xml:space="preserve"> with feathers resembling a red-shouldered macaw. His tailfeathers are most often downward and lightly dragging on the ground, </w:t>
+      </w:r>
+      <w:r>
+        <w:t xml:space="preserve">he’s </w:t>
+      </w:r>
+      <w:r>
+        <w:t>often carrying textbooks, and he’s constantly pushing his glasses back up. Is very much a bookworm and has a very reserved personality.</w:t>
       </w:r>
     </w:p>
     <w:p>
@@ -1133,7 +1173,15 @@
         <w:t>. They sell their catches to campus food vendors</w:t>
       </w:r>
       <w:r>
-        <w:t xml:space="preserve"> (namely Spearfish) and pass through campus</w:t>
+        <w:t xml:space="preserve"> (namely Spearfish) and </w:t>
+      </w:r>
+      <w:proofErr w:type="gramStart"/>
+      <w:r>
+        <w:t>pass through</w:t>
+      </w:r>
+      <w:proofErr w:type="gramEnd"/>
+      <w:r>
+        <w:t xml:space="preserve"> campus</w:t>
       </w:r>
       <w:r>
         <w:t xml:space="preserve"> commonly.</w:t>
@@ -1270,7 +1318,15 @@
         <w:t>earliest</w:t>
       </w:r>
       <w:r>
-        <w:t xml:space="preserve"> classes and an hour after the last ones end.</w:t>
+        <w:t xml:space="preserve"> classes and an hour after the last </w:t>
+      </w:r>
+      <w:proofErr w:type="gramStart"/>
+      <w:r>
+        <w:t>ones</w:t>
+      </w:r>
+      <w:proofErr w:type="gramEnd"/>
+      <w:r>
+        <w:t xml:space="preserve"> end.</w:t>
       </w:r>
     </w:p>
     <w:p>
@@ -1980,10 +2036,12 @@
         <w:t xml:space="preserve">. </w:t>
       </w:r>
       <w:proofErr w:type="spellStart"/>
+      <w:proofErr w:type="gramStart"/>
       <w:r>
         <w:t>Milf</w:t>
       </w:r>
       <w:proofErr w:type="spellEnd"/>
+      <w:proofErr w:type="gramEnd"/>
       <w:r>
         <w:t xml:space="preserve"> energy</w:t>
       </w:r>
@@ -2003,13 +2061,16 @@
         <w:t>as no interest in learning more magic as she knows enough to make a decent living</w:t>
       </w:r>
       <w:r>
-        <w:t xml:space="preserve">. Heard tale of such a place full of </w:t>
-      </w:r>
-      <w:r>
-        <w:t>eccentric and rich young adults and simply followed the business opportunity</w:t>
-      </w:r>
-      <w:r>
         <w:t xml:space="preserve">. </w:t>
+      </w:r>
+      <w:r>
+        <w:t>An alumni</w:t>
+      </w:r>
+      <w:r>
+        <w:t xml:space="preserve"> saw her capabilities and told her about the campus, but she instead took it up as a business opportunity.</w:t>
+      </w:r>
+      <w:r>
+        <w:t xml:space="preserve"> </w:t>
       </w:r>
       <w:r>
         <w:t xml:space="preserve">Made herself at home on Westra and </w:t>
@@ -2274,7 +2335,13 @@
         </w:numPr>
       </w:pPr>
       <w:r>
-        <w:t xml:space="preserve">Was never versed in (non-racial) </w:t>
+        <w:t>Was never versed in (non-</w:t>
+      </w:r>
+      <w:r>
+        <w:t>firbolg</w:t>
+      </w:r>
+      <w:r>
+        <w:t xml:space="preserve">) </w:t>
       </w:r>
       <w:r>
         <w:t>magic and</w:t>

</xml_diff>